<commit_message>
Add latency impact analysis for temperature and top-p parameters in model behavior documentation
</commit_message>
<xml_diff>
--- a/temperature_top_p_explanation.docx
+++ b/temperature_top_p_explanation.docx
@@ -19,7 +19,14 @@
         </w:numPr>
       </w:pPr>
       <w:r>
-        <w:t>Temperature (The Randomness Dial): This parameter controls how much randomness is introduced into the word selection process.</w:t>
+        <w:rPr>
+          <w:b/>
+          <w:bCs/>
+        </w:rPr>
+        <w:t>Temperature (The Randomness Dial):</w:t>
+      </w:r>
+      <w:r>
+        <w:t xml:space="preserve"> This parameter controls how much randomness is introduced into the word selection process.</w:t>
       </w:r>
     </w:p>
     <w:p>
@@ -63,7 +70,14 @@
         </w:numPr>
       </w:pPr>
       <w:r>
-        <w:t xml:space="preserve">Top -p / Nucleus Sampling (The Vocabulary Filter): This parameter controls the diversity of the output by limiting the pool of words the model can choose from. It works by creating a “nucleus” </w:t>
+        <w:rPr>
+          <w:b/>
+          <w:bCs/>
+        </w:rPr>
+        <w:t>Top -p / Nucleus Sampling (The Vocabulary Filter):</w:t>
+      </w:r>
+      <w:r>
+        <w:t xml:space="preserve"> This parameter controls the diversity of the output by limiting the pool of words the model can choose from. It works by creating a “nucleus” </w:t>
       </w:r>
       <w:r>
         <w:t>of the most probable words.</w:t>
@@ -145,6 +159,75 @@
       </w:r>
       <w:r>
         <w:t xml:space="preserve"> means the model can choose from any word in its vocabulary that has a non-zero probability.</w:t>
+      </w:r>
+    </w:p>
+    <w:p>
+      <w:pPr>
+        <w:pStyle w:val="ListParagraph"/>
+        <w:numPr>
+          <w:ilvl w:val="0"/>
+          <w:numId w:val="1"/>
+        </w:numPr>
+      </w:pPr>
+      <w:r>
+        <w:rPr>
+          <w:b/>
+          <w:bCs/>
+        </w:rPr>
+        <w:t>Impact on Latency:</w:t>
+      </w:r>
+      <w:r>
+        <w:t xml:space="preserve"> While Temperature ant Top-p are primarily used to control the creative output of the model, they can also have a minor impact on latency (the time it takes to generate a response.)</w:t>
+      </w:r>
+    </w:p>
+    <w:p>
+      <w:pPr>
+        <w:pStyle w:val="ListParagraph"/>
+        <w:numPr>
+          <w:ilvl w:val="1"/>
+          <w:numId w:val="1"/>
+        </w:numPr>
+      </w:pPr>
+      <w:r>
+        <w:rPr>
+          <w:b/>
+          <w:bCs/>
+        </w:rPr>
+        <w:t>Temperature:</w:t>
+      </w:r>
+      <w:r>
+        <w:t xml:space="preserve"> This parameter generally has a negligible impact on latency. The calculation is a simple mathematical adjustment applied to the final probability scores and does not add significant computational overhead.</w:t>
+      </w:r>
+    </w:p>
+    <w:p>
+      <w:pPr>
+        <w:pStyle w:val="ListParagraph"/>
+        <w:numPr>
+          <w:ilvl w:val="1"/>
+          <w:numId w:val="1"/>
+        </w:numPr>
+      </w:pPr>
+      <w:r>
+        <w:rPr>
+          <w:b/>
+          <w:bCs/>
+        </w:rPr>
+        <w:t>Top-p:</w:t>
+      </w:r>
+      <w:r>
+        <w:t xml:space="preserve"> This parameter can have a small effect. A very low top-p value (e.g., 0.1) might slightly reduce latency because the model only needs to process and sample from a very small set of tokens. Conversely, a high top-p (e.g., 1.0) can marginally increase latency as the model has a much larger pool of potential words to consider before making its selection.</w:t>
+      </w:r>
+    </w:p>
+    <w:p>
+      <w:pPr>
+        <w:pStyle w:val="ListParagraph"/>
+        <w:numPr>
+          <w:ilvl w:val="1"/>
+          <w:numId w:val="1"/>
+        </w:numPr>
+      </w:pPr>
+      <w:r>
+        <w:t>For most applications, this difference in performance is minimal, but it can be a factor in highly time-sensitive or optimized systems.</w:t>
       </w:r>
     </w:p>
     <w:p>
@@ -353,6 +436,7 @@
           <w:sz w:val="22"/>
           <w:szCs w:val="22"/>
         </w:rPr>
+        <w:lastRenderedPageBreak/>
         <w:t>Best Use Cases:</w:t>
       </w:r>
       <w:r>
@@ -387,10 +471,7 @@
         </w:rPr>
       </w:pPr>
       <w:r>
-        <w:t>Settings:</w:t>
-      </w:r>
-      <w:r>
-        <w:t xml:space="preserve"> </w:t>
+        <w:t xml:space="preserve">Settings: </w:t>
       </w:r>
       <w:r>
         <w:rPr>
@@ -432,14 +513,7 @@
           <w:b/>
           <w:bCs/>
         </w:rPr>
-        <w:t>Behaviour</w:t>
-      </w:r>
-      <w:r>
-        <w:rPr>
-          <w:b/>
-          <w:bCs/>
-        </w:rPr>
-        <w:t>:</w:t>
+        <w:t>Behaviour:</w:t>
       </w:r>
       <w:r>
         <w:t xml:space="preserve"> This is the most creative and adventurous setting. The </w:t>
@@ -489,7 +563,6 @@
         <w:pStyle w:val="Heading2"/>
       </w:pPr>
       <w:r>
-        <w:lastRenderedPageBreak/>
         <w:t>Low Temperature / Low Top-p: The Focused Expert</w:t>
       </w:r>
     </w:p>
@@ -512,14 +585,7 @@
           <w:b/>
           <w:bCs/>
         </w:rPr>
-        <w:t>Settings:</w:t>
-      </w:r>
-      <w:r>
-        <w:rPr>
-          <w:b/>
-          <w:bCs/>
-        </w:rPr>
-        <w:t xml:space="preserve"> </w:t>
+        <w:t xml:space="preserve">Settings: </w:t>
       </w:r>
       <w:r>
         <w:rPr>
@@ -561,14 +627,7 @@
           <w:b/>
           <w:bCs/>
         </w:rPr>
-        <w:t>Behaviour</w:t>
-      </w:r>
-      <w:r>
-        <w:rPr>
-          <w:b/>
-          <w:bCs/>
-        </w:rPr>
-        <w:t>:</w:t>
+        <w:t>Behaviour:</w:t>
       </w:r>
       <w:r>
         <w:t xml:space="preserve"> This is the most constrained and deterministic setting. Both parameters force the model to choose from a very small set of the most obvious words. The output will be extremely consistent, focused, and highly repetitive. It will have almost no variation between generations for the same prompt.</w:t>
@@ -616,10 +675,7 @@
         </w:rPr>
       </w:pPr>
       <w:r>
-        <w:t>Settings:</w:t>
-      </w:r>
-      <w:r>
-        <w:t xml:space="preserve"> </w:t>
+        <w:t xml:space="preserve">Settings: </w:t>
       </w:r>
       <w:r>
         <w:rPr>
@@ -738,6 +794,7 @@
         <w:pStyle w:val="Heading1"/>
       </w:pPr>
       <w:r>
+        <w:lastRenderedPageBreak/>
         <w:t>Analysis of Results</w:t>
       </w:r>
     </w:p>
@@ -746,6 +803,9 @@
         <w:keepNext/>
       </w:pPr>
       <w:r>
+        <w:rPr>
+          <w:noProof/>
+        </w:rPr>
         <w:drawing>
           <wp:inline distT="0" distB="0" distL="0" distR="0" wp14:anchorId="1A8646E9" wp14:editId="4F475297">
             <wp:extent cx="5760720" cy="2137410"/>
@@ -817,7 +877,9 @@
         <w:keepNext/>
       </w:pPr>
       <w:r>
-        <w:lastRenderedPageBreak/>
+        <w:rPr>
+          <w:noProof/>
+        </w:rPr>
         <w:drawing>
           <wp:inline distT="0" distB="0" distL="0" distR="0" wp14:anchorId="53FDC00F" wp14:editId="672AD731">
             <wp:extent cx="5760720" cy="2397760"/>
@@ -972,8 +1034,9 @@
         <w:rPr>
           <w:noProof/>
         </w:rPr>
+        <w:lastRenderedPageBreak/>
         <w:drawing>
-          <wp:inline distT="0" distB="0" distL="0" distR="0" wp14:anchorId="585562A9" wp14:editId="4A5511F3">
+          <wp:inline distT="0" distB="0" distL="0" distR="0" wp14:anchorId="585562A9" wp14:editId="416371EE">
             <wp:extent cx="5760720" cy="2224405"/>
             <wp:effectExtent l="0" t="0" r="0" b="4445"/>
             <wp:docPr id="843791375" name="Picture 2" descr="A computer code on a dark background&#10;&#10;AI-generated content may be incorrect."/>
@@ -1047,7 +1110,6 @@
     <w:p/>
     <w:p>
       <w:r>
-        <w:lastRenderedPageBreak/>
         <w:t>The key takeaway from comparing the four output files is that a well-structured, context-based prompt (like the one used in your RAG system) significantly narrows the model's potential responses, making it less sensitive to creative settings.</w:t>
       </w:r>
     </w:p>
@@ -1185,6 +1247,7 @@
         <w:pStyle w:val="Heading1"/>
       </w:pPr>
       <w:r>
+        <w:lastRenderedPageBreak/>
         <w:t>Conclusion</w:t>
       </w:r>
     </w:p>
@@ -2457,6 +2520,7 @@
   <w:style w:type="character" w:default="1" w:styleId="DefaultParagraphFont">
     <w:name w:val="Default Paragraph Font"/>
     <w:uiPriority w:val="1"/>
+    <w:semiHidden/>
     <w:unhideWhenUsed/>
   </w:style>
   <w:style w:type="table" w:default="1" w:styleId="TableNormal">

</xml_diff>